<commit_message>
save new tests and fixes
</commit_message>
<xml_diff>
--- a/Packs/CommonScripts/Scripts/ExtractHyperlinksFromOfficeFiles/test_data/d1.docx
+++ b/Packs/CommonScripts/Scripts/ExtractHyperlinksFromOfficeFiles/test_data/d1.docx
@@ -11,10 +11,40 @@
           <w:rPr>
             <w:color w:val="1155cc"/>
             <w:u w:val="single"/>
+            <w:rtl w:val="0"/>
+          </w:rPr>
+          <w:t xml:space="preserve">https://xsoar.pan.dev/</w:t>
+        </w:r>
+      </w:hyperlink>
+      <w:r>
+        <w:rPr>
+          <w:rtl w:val="0"/>
+        </w:rPr>
+      </w:r>
+    </w:p>
+    <w:p>
+      <w:pPr>
+        <w:rPr/>
+      </w:pPr>
+      <w:r>
+        <w:rPr>
+          <w:rtl w:val="0"/>
+        </w:rPr>
+      </w:r>
+    </w:p>
+    <w:p>
+      <w:pPr>
+        <w:rPr/>
+      </w:pPr>
+      <w:hyperlink r:id="rId7">
+        <w:r>
+          <w:rPr>
+            <w:color w:val="1155cc"/>
+            <w:u w:val="single"/>
           </w:rPr>
           <w:drawing>
             <wp:inline distB="114300" distT="114300" distL="114300" distR="114300">
-              <wp:extent cx="3543300" cy="1285875"/>
+              <wp:extent cx="1819275" cy="1428750"/>
               <wp:effectExtent b="0" l="0" r="0" t="0"/>
               <wp:docPr id="1" name="image1.png"/>
               <a:graphic>
@@ -25,7 +55,7 @@
                       <pic:cNvPicPr preferRelativeResize="0"/>
                     </pic:nvPicPr>
                     <pic:blipFill>
-                      <a:blip r:embed="rId7"/>
+                      <a:blip r:embed="rId8"/>
                       <a:srcRect b="0" l="0" r="0" t="0"/>
                       <a:stretch>
                         <a:fillRect/>
@@ -34,7 +64,7 @@
                     <pic:spPr>
                       <a:xfrm>
                         <a:off x="0" y="0"/>
-                        <a:ext cx="3543300" cy="1285875"/>
+                        <a:ext cx="1819275" cy="1428750"/>
                       </a:xfrm>
                       <a:prstGeom prst="rect"/>
                       <a:ln/>
@@ -46,7 +76,17 @@
           </w:drawing>
         </w:r>
       </w:hyperlink>
-      <w:hyperlink r:id="rId8">
+      <w:r>
+        <w:rPr>
+          <w:rtl w:val="0"/>
+        </w:rPr>
+      </w:r>
+    </w:p>
+    <w:p>
+      <w:pPr>
+        <w:rPr/>
+      </w:pPr>
+      <w:hyperlink r:id="rId9">
         <w:r>
           <w:rPr>
             <w:color w:val="1155cc"/>
@@ -54,7 +94,7 @@
           </w:rPr>
           <w:drawing>
             <wp:inline distB="114300" distT="114300" distL="114300" distR="114300">
-              <wp:extent cx="3957638" cy="3957638"/>
+              <wp:extent cx="3543300" cy="1285875"/>
               <wp:effectExtent b="0" l="0" r="0" t="0"/>
               <wp:docPr id="2" name="image2.png"/>
               <a:graphic>
@@ -65,7 +105,7 @@
                       <pic:cNvPicPr preferRelativeResize="0"/>
                     </pic:nvPicPr>
                     <pic:blipFill>
-                      <a:blip r:embed="rId9"/>
+                      <a:blip r:embed="rId10"/>
                       <a:srcRect b="0" l="0" r="0" t="0"/>
                       <a:stretch>
                         <a:fillRect/>
@@ -74,7 +114,7 @@
                     <pic:spPr>
                       <a:xfrm>
                         <a:off x="0" y="0"/>
-                        <a:ext cx="3957638" cy="3957638"/>
+                        <a:ext cx="3543300" cy="1285875"/>
                       </a:xfrm>
                       <a:prstGeom prst="rect"/>
                       <a:ln/>

</xml_diff>